<commit_message>
Updating rubrics and adding test file
</commit_message>
<xml_diff>
--- a/Creature or Robot Rubric.docx
+++ b/Creature or Robot Rubric.docx
@@ -864,16 +864,7 @@
                 <w:sz w:val="13"/>
                 <w:szCs w:val="13"/>
               </w:rPr>
-              <w:t xml:space="preserve"> </w:t>
-            </w:r>
-            <w:r>
-              <w:rPr>
-                <w:rFonts w:ascii="Avenir" w:hAnsi="Avenir"/>
-                <w:b/>
-                <w:sz w:val="13"/>
-                <w:szCs w:val="13"/>
-              </w:rPr>
-              <w:t xml:space="preserve">                                                              </w:t>
+              <w:t xml:space="preserve">                                                            </w:t>
             </w:r>
           </w:p>
           <w:p>

</xml_diff>